<commit_message>
Added some crediting for BG Music file
</commit_message>
<xml_diff>
--- a/Design Document.docx
+++ b/Design Document.docx
@@ -15,42 +15,7 @@
         <w:spacing w:line="480" w:lineRule="auto"/>
       </w:pPr>
       <w:r>
-        <w:t xml:space="preserve">Members: Emily </w:t>
-      </w:r>
-      <w:proofErr w:type="spellStart"/>
-      <w:r>
-        <w:t>Rauseo</w:t>
-      </w:r>
-      <w:proofErr w:type="spellEnd"/>
-      <w:r>
-        <w:t xml:space="preserve">, Amanda </w:t>
-      </w:r>
-      <w:proofErr w:type="spellStart"/>
-      <w:r>
-        <w:t>Howanice</w:t>
-      </w:r>
-      <w:proofErr w:type="spellEnd"/>
-      <w:r>
-        <w:t xml:space="preserve">, Sol </w:t>
-      </w:r>
-      <w:proofErr w:type="spellStart"/>
-      <w:r>
-        <w:t>Toder</w:t>
-      </w:r>
-      <w:proofErr w:type="spellEnd"/>
-      <w:r>
-        <w:t xml:space="preserve">, Stephen Wood, Jordan </w:t>
-      </w:r>
-      <w:proofErr w:type="spellStart"/>
-      <w:r>
-        <w:t>Cubbin</w:t>
-      </w:r>
-      <w:proofErr w:type="spellEnd"/>
-      <w:r>
-        <w:t xml:space="preserve">, </w:t>
-      </w:r>
-      <w:r>
-        <w:t>Kyle Ring</w:t>
+        <w:t>Members: Emily Rauseo, Amanda Howanice, Sol Toder, Stephen Wood, Jordan Cubbin, Kyle Ring</w:t>
       </w:r>
     </w:p>
     <w:p>
@@ -184,10 +149,26 @@
         <w:spacing w:line="480" w:lineRule="auto"/>
       </w:pPr>
       <w:r>
-        <w:t>______</w:t>
+        <w:t>Location and implementation of sound effects and music</w:t>
+      </w:r>
+    </w:p>
+    <w:p>
+      <w:pPr>
+        <w:pStyle w:val="ListParagraph"/>
+        <w:numPr>
+          <w:ilvl w:val="0"/>
+          <w:numId w:val="1"/>
+        </w:numPr>
+        <w:spacing w:line="480" w:lineRule="auto"/>
+      </w:pPr>
+      <w:r>
+        <w:t>State transitions between game, failure/success end s</w:t>
       </w:r>
       <w:bookmarkStart w:id="0" w:name="_GoBack"/>
       <w:bookmarkEnd w:id="0"/>
+      <w:r>
+        <w:t>creens, and menu state</w:t>
+      </w:r>
     </w:p>
     <w:p>
       <w:pPr>

</xml_diff>

<commit_message>
Small Design Doc updates and commented out code pertaining to the enemy
</commit_message>
<xml_diff>
--- a/Design Document.docx
+++ b/Design Document.docx
@@ -162,12 +162,47 @@
         <w:spacing w:line="480" w:lineRule="auto"/>
       </w:pPr>
       <w:r>
-        <w:t>State transitions between game, failure/success end s</w:t>
+        <w:t>State transitions between game, failure/success end screens, and menu state</w:t>
+      </w:r>
+    </w:p>
+    <w:p>
+      <w:pPr>
+        <w:pStyle w:val="ListParagraph"/>
+        <w:numPr>
+          <w:ilvl w:val="0"/>
+          <w:numId w:val="1"/>
+        </w:numPr>
+        <w:spacing w:line="480" w:lineRule="auto"/>
+      </w:pPr>
+      <w:r>
+        <w:t>Collaborated on Fine-tuning object spawning and overlap checks</w:t>
+      </w:r>
+      <w:r>
+        <w:t xml:space="preserve"> for pickups and obstacles</w:t>
+      </w:r>
+    </w:p>
+    <w:p>
+      <w:pPr>
+        <w:pStyle w:val="ListParagraph"/>
+        <w:numPr>
+          <w:ilvl w:val="0"/>
+          <w:numId w:val="1"/>
+        </w:numPr>
+        <w:spacing w:line="480" w:lineRule="auto"/>
+      </w:pPr>
+      <w:r>
+        <w:t>Handling collisions, spawning, and mercy invincibility/</w:t>
+      </w:r>
+      <w:r>
+        <w:t>health for enemy (</w:t>
+      </w:r>
+      <w:r>
+        <w:t>Enemy ultimately scrapped due to time constraints on late addition</w:t>
       </w:r>
       <w:bookmarkStart w:id="0" w:name="_GoBack"/>
       <w:bookmarkEnd w:id="0"/>
       <w:r>
-        <w:t>creens, and menu state</w:t>
+        <w:t>)</w:t>
       </w:r>
     </w:p>
     <w:p>

</xml_diff>